<commit_message>
OS and PC requirements updated
</commit_message>
<xml_diff>
--- a/Documents/Open Source User Manual-Silver Lab Software.docx
+++ b/Documents/Open Source User Manual-Silver Lab Software.docx
@@ -1860,15 +1860,7 @@
     </w:p>
     <w:p>
       <w:r>
-        <w:t>Before you attempt to open the top level VI first time, copy the ‘My Palettes.lib’ folder (found in ‘…\Add on\Common VIs\My Palettes’) to C:\Program Files (x</w:t>
-      </w:r>
-      <w:proofErr w:type="gramStart"/>
-      <w:r>
-        <w:t>86)\</w:t>
-      </w:r>
-      <w:proofErr w:type="gramEnd"/>
-      <w:r>
-        <w:t>National Instruments\LabVIEW 201</w:t>
+        <w:t>Before you attempt to open the top level VI first time, copy the ‘My Palettes.lib’ folder (found in ‘…\Add on\Common VIs\My Palettes’) to C:\Program Files (x86)\National Instruments\LabVIEW 201</w:t>
       </w:r>
       <w:r>
         <w:t>7</w:t>
@@ -2041,7 +2033,7 @@
           <w:sz w:val="22"/>
           <w:szCs w:val="22"/>
         </w:rPr>
-        <w:t xml:space="preserve">OS: Windows </w:t>
+        <w:t xml:space="preserve">OS: </w:t>
       </w:r>
       <w:r>
         <w:rPr>
@@ -2049,7 +2041,7 @@
           <w:sz w:val="22"/>
           <w:szCs w:val="22"/>
         </w:rPr>
-        <w:t>7 service pack 2 or later or Windows 10</w:t>
+        <w:t>Windows 10</w:t>
       </w:r>
     </w:p>
     <w:p>
@@ -2083,7 +2075,7 @@
           <w:sz w:val="22"/>
           <w:szCs w:val="22"/>
         </w:rPr>
-        <w:t>4</w:t>
+        <w:t>8</w:t>
       </w:r>
       <w:r>
         <w:rPr>
@@ -2213,25 +2205,17 @@
         </w:rPr>
         <w:t xml:space="preserve">OS: Windows </w:t>
       </w:r>
+      <w:bookmarkEnd w:id="9"/>
+      <w:bookmarkEnd w:id="10"/>
+      <w:bookmarkEnd w:id="11"/>
       <w:r>
         <w:rPr>
           <w:rFonts w:asciiTheme="minorHAnsi" w:hAnsiTheme="minorHAnsi"/>
           <w:sz w:val="22"/>
           <w:szCs w:val="22"/>
         </w:rPr>
-        <w:t>7</w:t>
-      </w:r>
-      <w:r>
-        <w:rPr>
-          <w:rFonts w:asciiTheme="minorHAnsi" w:hAnsiTheme="minorHAnsi"/>
-          <w:sz w:val="22"/>
-          <w:szCs w:val="22"/>
-        </w:rPr>
-        <w:t xml:space="preserve"> Service Pack 2 or later</w:t>
-      </w:r>
-      <w:bookmarkEnd w:id="9"/>
-      <w:bookmarkEnd w:id="10"/>
-      <w:bookmarkEnd w:id="11"/>
+        <w:t>10</w:t>
+      </w:r>
     </w:p>
     <w:p>
       <w:pPr>
@@ -2257,7 +2241,15 @@
           <w:szCs w:val="22"/>
         </w:rPr>
         <w:lastRenderedPageBreak/>
-        <w:t>RAM: 500 MB</w:t>
+        <w:t xml:space="preserve">RAM: </w:t>
+      </w:r>
+      <w:r>
+        <w:rPr>
+          <w:rFonts w:asciiTheme="minorHAnsi" w:hAnsiTheme="minorHAnsi"/>
+          <w:sz w:val="22"/>
+          <w:szCs w:val="22"/>
+        </w:rPr>
+        <w:t>2GB</w:t>
       </w:r>
     </w:p>
     <w:p>
@@ -2303,7 +2295,12 @@
         <w:t>Drivers</w:t>
       </w:r>
       <w:r>
-        <w:t>, &amp; Dependencies</w:t>
+        <w:t>, &amp; Depende</w:t>
+      </w:r>
+      <w:bookmarkStart w:id="14" w:name="_GoBack"/>
+      <w:bookmarkEnd w:id="14"/>
+      <w:r>
+        <w:t>ncies</w:t>
       </w:r>
       <w:bookmarkEnd w:id="13"/>
     </w:p>
@@ -2762,12 +2759,12 @@
           <w:u w:val="none"/>
         </w:rPr>
       </w:pPr>
-      <w:bookmarkStart w:id="14" w:name="OLE_LINK1607"/>
-      <w:bookmarkStart w:id="15" w:name="OLE_LINK1608"/>
-      <w:bookmarkStart w:id="16" w:name="OLE_LINK1609"/>
-      <w:bookmarkStart w:id="17" w:name="OLE_LINK1610"/>
-      <w:bookmarkStart w:id="18" w:name="OLE_LINK73"/>
-      <w:bookmarkStart w:id="19" w:name="OLE_LINK74"/>
+      <w:bookmarkStart w:id="15" w:name="OLE_LINK1607"/>
+      <w:bookmarkStart w:id="16" w:name="OLE_LINK1608"/>
+      <w:bookmarkStart w:id="17" w:name="OLE_LINK1609"/>
+      <w:bookmarkStart w:id="18" w:name="OLE_LINK1610"/>
+      <w:bookmarkStart w:id="19" w:name="OLE_LINK73"/>
+      <w:bookmarkStart w:id="20" w:name="OLE_LINK74"/>
       <w:r>
         <w:rPr>
           <w:rFonts w:asciiTheme="minorHAnsi" w:hAnsiTheme="minorHAnsi"/>
@@ -2787,10 +2784,10 @@
           <w:t>https://www.winpcap.org/install/</w:t>
         </w:r>
       </w:hyperlink>
-      <w:bookmarkEnd w:id="14"/>
       <w:bookmarkEnd w:id="15"/>
       <w:bookmarkEnd w:id="16"/>
       <w:bookmarkEnd w:id="17"/>
+      <w:bookmarkEnd w:id="18"/>
       <w:r>
         <w:rPr>
           <w:rStyle w:val="Hyperlink"/>
@@ -2825,8 +2822,8 @@
         <w:t>)</w:t>
       </w:r>
     </w:p>
-    <w:bookmarkEnd w:id="18"/>
     <w:bookmarkEnd w:id="19"/>
+    <w:bookmarkEnd w:id="20"/>
     <w:p>
       <w:pPr>
         <w:pStyle w:val="ListParagraph"/>
@@ -2953,20 +2950,20 @@
       <w:pPr>
         <w:pStyle w:val="Heading2"/>
       </w:pPr>
-      <w:bookmarkStart w:id="20" w:name="_Toc461451932"/>
+      <w:bookmarkStart w:id="21" w:name="_Toc461451932"/>
       <w:r>
         <w:lastRenderedPageBreak/>
         <w:t>User Login &amp; Profiles</w:t>
       </w:r>
-      <w:bookmarkEnd w:id="20"/>
+      <w:bookmarkEnd w:id="21"/>
     </w:p>
     <w:p>
       <w:r>
         <w:t xml:space="preserve">This is an </w:t>
       </w:r>
-      <w:bookmarkStart w:id="21" w:name="OLE_LINK1"/>
-      <w:bookmarkStart w:id="22" w:name="OLE_LINK2"/>
-      <w:bookmarkStart w:id="23" w:name="OLE_LINK3"/>
+      <w:bookmarkStart w:id="22" w:name="OLE_LINK1"/>
+      <w:bookmarkStart w:id="23" w:name="OLE_LINK2"/>
+      <w:bookmarkStart w:id="24" w:name="OLE_LINK3"/>
       <w:r>
         <w:t xml:space="preserve">important feature which eliminates interference between users and allows convenient switching </w:t>
       </w:r>
@@ -2975,20 +2972,20 @@
       <w:r>
         <w:t>between setup profiles.</w:t>
       </w:r>
-      <w:bookmarkEnd w:id="21"/>
       <w:bookmarkEnd w:id="22"/>
       <w:bookmarkEnd w:id="23"/>
+      <w:bookmarkEnd w:id="24"/>
       <w:r>
         <w:t xml:space="preserve"> You can create an </w:t>
       </w:r>
-      <w:bookmarkStart w:id="24" w:name="OLE_LINK4"/>
-      <w:bookmarkStart w:id="25" w:name="OLE_LINK5"/>
+      <w:bookmarkStart w:id="25" w:name="OLE_LINK4"/>
+      <w:bookmarkStart w:id="26" w:name="OLE_LINK5"/>
       <w:r>
         <w:t>unlimited number of profiles under your own user account.</w:t>
       </w:r>
     </w:p>
-    <w:bookmarkEnd w:id="24"/>
     <w:bookmarkEnd w:id="25"/>
+    <w:bookmarkEnd w:id="26"/>
     <w:p>
       <w:r>
         <w:t>Settings like the triggers setup, zoom, dwell time, laser power, etc. are part of the user profiles functionality.</w:t>
@@ -3597,8 +3594,8 @@
       </w:r>
     </w:p>
     <w:p>
-      <w:bookmarkStart w:id="26" w:name="OLE_LINK6"/>
-      <w:bookmarkStart w:id="27" w:name="OLE_LINK7"/>
+      <w:bookmarkStart w:id="27" w:name="OLE_LINK6"/>
+      <w:bookmarkStart w:id="28" w:name="OLE_LINK7"/>
       <w:r>
         <w:t xml:space="preserve">The </w:t>
       </w:r>
@@ -3614,8 +3611,8 @@
         </w:rPr>
         <w:t>…</w:t>
       </w:r>
-      <w:bookmarkEnd w:id="26"/>
       <w:bookmarkEnd w:id="27"/>
+      <w:bookmarkEnd w:id="28"/>
       <w:r>
         <w:t xml:space="preserve"> option opens the following window which shows only changed parameter values and it has a dual purpose. </w:t>
       </w:r>
@@ -4002,19 +3999,19 @@
         </w:rPr>
         <w:br w:type="page"/>
       </w:r>
-      <w:bookmarkStart w:id="28" w:name="_Toc461451933"/>
-      <w:bookmarkStart w:id="29" w:name="OLE_LINK138"/>
-      <w:bookmarkStart w:id="30" w:name="OLE_LINK139"/>
+      <w:bookmarkStart w:id="29" w:name="_Toc461451933"/>
+      <w:bookmarkStart w:id="30" w:name="OLE_LINK138"/>
+      <w:bookmarkStart w:id="31" w:name="OLE_LINK139"/>
       <w:r>
         <w:lastRenderedPageBreak/>
         <w:t>Output Directory Format</w:t>
       </w:r>
-      <w:bookmarkEnd w:id="28"/>
+      <w:bookmarkEnd w:id="29"/>
       <w:r>
         <w:t xml:space="preserve"> </w:t>
       </w:r>
-      <w:bookmarkEnd w:id="29"/>
       <w:bookmarkEnd w:id="30"/>
+      <w:bookmarkEnd w:id="31"/>
     </w:p>
     <w:p>
       <w:r>
@@ -4133,8 +4130,8 @@
           <w:rStyle w:val="Strong"/>
         </w:rPr>
       </w:pPr>
-      <w:bookmarkStart w:id="31" w:name="OLE_LINK135"/>
-      <w:bookmarkStart w:id="32" w:name="OLE_LINK136"/>
+      <w:bookmarkStart w:id="32" w:name="OLE_LINK135"/>
+      <w:bookmarkStart w:id="33" w:name="OLE_LINK136"/>
       <w:r>
         <w:rPr>
           <w:rStyle w:val="Strong"/>
@@ -4142,12 +4139,12 @@
         <w:t>Generate user folder?</w:t>
       </w:r>
     </w:p>
-    <w:bookmarkEnd w:id="31"/>
+    <w:bookmarkEnd w:id="32"/>
     <w:p>
       <w:r>
         <w:t xml:space="preserve">Tick this option </w:t>
       </w:r>
-      <w:bookmarkEnd w:id="32"/>
+      <w:bookmarkEnd w:id="33"/>
       <w:r>
         <w:t xml:space="preserve">to generate all data within a user-specific subfolder. An additional folder level is added to the output path. The name of the folder is the name of the user currently logged in. if no user is logged in the folder’s name is </w:t>
       </w:r>
@@ -4271,7 +4268,7 @@
     </w:p>
     <w:p/>
     <w:p>
-      <w:bookmarkStart w:id="33" w:name="OLE_LINK137"/>
+      <w:bookmarkStart w:id="34" w:name="OLE_LINK137"/>
     </w:p>
     <w:p>
       <w:pPr>
@@ -4290,7 +4287,7 @@
       <w:r>
         <w:t>When a sub-</w:t>
       </w:r>
-      <w:bookmarkEnd w:id="33"/>
+      <w:bookmarkEnd w:id="34"/>
       <w:r>
         <w:t>folder name is specified, all experiment folders are generated within that sub-folder. This may be used to keep your data organised by experiment type.</w:t>
       </w:r>
@@ -4568,9 +4565,9 @@
       <w:pPr>
         <w:pStyle w:val="Heading2"/>
       </w:pPr>
-      <w:bookmarkStart w:id="34" w:name="_Toc461451934"/>
-      <w:bookmarkStart w:id="35" w:name="OLE_LINK144"/>
-      <w:bookmarkStart w:id="36" w:name="OLE_LINK145"/>
+      <w:bookmarkStart w:id="35" w:name="_Toc461451934"/>
+      <w:bookmarkStart w:id="36" w:name="OLE_LINK144"/>
+      <w:bookmarkStart w:id="37" w:name="OLE_LINK145"/>
       <w:r>
         <w:lastRenderedPageBreak/>
         <w:t>Calibrated Power</w:t>
@@ -4578,10 +4575,10 @@
       <w:r>
         <w:t xml:space="preserve"> Display</w:t>
       </w:r>
-      <w:bookmarkEnd w:id="34"/>
-    </w:p>
-    <w:bookmarkEnd w:id="35"/>
+      <w:bookmarkEnd w:id="35"/>
+    </w:p>
     <w:bookmarkEnd w:id="36"/>
+    <w:bookmarkEnd w:id="37"/>
     <w:p>
       <w:r>
         <w:t xml:space="preserve">There feature in the software </w:t>
@@ -4679,11 +4676,11 @@
       <w:pPr>
         <w:pStyle w:val="Heading2"/>
       </w:pPr>
-      <w:bookmarkStart w:id="37" w:name="_Toc461451935"/>
+      <w:bookmarkStart w:id="38" w:name="_Toc461451935"/>
       <w:r>
         <w:t>Pockels Calibration</w:t>
       </w:r>
-      <w:bookmarkEnd w:id="37"/>
+      <w:bookmarkEnd w:id="38"/>
     </w:p>
     <w:p>
       <w:r>
@@ -4725,13 +4722,13 @@
       <w:r>
         <w:t xml:space="preserve"> objectives </w:t>
       </w:r>
-      <w:bookmarkStart w:id="38" w:name="OLE_LINK2439"/>
-      <w:bookmarkStart w:id="39" w:name="OLE_LINK2440"/>
+      <w:bookmarkStart w:id="39" w:name="OLE_LINK2439"/>
+      <w:bookmarkStart w:id="40" w:name="OLE_LINK2440"/>
       <w:r>
         <w:t xml:space="preserve">at different laser wavelengths can be added at any time </w:t>
       </w:r>
-      <w:bookmarkEnd w:id="38"/>
       <w:bookmarkEnd w:id="39"/>
+      <w:bookmarkEnd w:id="40"/>
       <w:r>
         <w:t xml:space="preserve">by running the wizard again. </w:t>
       </w:r>
@@ -4740,11 +4737,11 @@
       <w:r>
         <w:t xml:space="preserve">New objectives can be set up to display the correct </w:t>
       </w:r>
-      <w:bookmarkStart w:id="40" w:name="OLE_LINK142"/>
+      <w:bookmarkStart w:id="41" w:name="OLE_LINK142"/>
       <w:r>
         <w:t xml:space="preserve">“power after the objective” </w:t>
       </w:r>
-      <w:bookmarkEnd w:id="40"/>
+      <w:bookmarkEnd w:id="41"/>
       <w:r>
         <w:t>by using the ‘</w:t>
       </w:r>
@@ -4762,10 +4759,10 @@
       <w:r>
         <w:t xml:space="preserve">The </w:t>
       </w:r>
-      <w:bookmarkStart w:id="41" w:name="OLE_LINK2441"/>
-      <w:bookmarkStart w:id="42" w:name="OLE_LINK140"/>
-      <w:bookmarkStart w:id="43" w:name="OLE_LINK141"/>
-      <w:bookmarkStart w:id="44" w:name="OLE_LINK143"/>
+      <w:bookmarkStart w:id="42" w:name="OLE_LINK2441"/>
+      <w:bookmarkStart w:id="43" w:name="OLE_LINK140"/>
+      <w:bookmarkStart w:id="44" w:name="OLE_LINK141"/>
+      <w:bookmarkStart w:id="45" w:name="OLE_LINK143"/>
       <w:r>
         <w:t>‘</w:t>
       </w:r>
@@ -4784,25 +4781,25 @@
       <w:r>
         <w:t xml:space="preserve"> </w:t>
       </w:r>
-      <w:bookmarkEnd w:id="41"/>
+      <w:bookmarkEnd w:id="42"/>
       <w:r>
         <w:t xml:space="preserve">option </w:t>
       </w:r>
-      <w:bookmarkEnd w:id="42"/>
       <w:bookmarkEnd w:id="43"/>
       <w:bookmarkEnd w:id="44"/>
+      <w:bookmarkEnd w:id="45"/>
       <w:r>
         <w:t>adds the new objective measurements in the relevant section of the existing Pockels calibration file (an example of which can be seen near the end of this document).</w:t>
       </w:r>
     </w:p>
     <w:p>
-      <w:bookmarkStart w:id="45" w:name="OLE_LINK2437"/>
-      <w:bookmarkStart w:id="46" w:name="OLE_LINK2438"/>
+      <w:bookmarkStart w:id="46" w:name="OLE_LINK2437"/>
+      <w:bookmarkStart w:id="47" w:name="OLE_LINK2438"/>
       <w:r>
         <w:t xml:space="preserve">Objective setup </w:t>
       </w:r>
-      <w:bookmarkEnd w:id="45"/>
       <w:bookmarkEnd w:id="46"/>
+      <w:bookmarkEnd w:id="47"/>
       <w:r>
         <w:t>involves just 5 measurements and it is much quicker to allow quick setup of new objectives.</w:t>
       </w:r>
@@ -5119,11 +5116,11 @@
       <w:pPr>
         <w:pStyle w:val="Heading2"/>
       </w:pPr>
-      <w:bookmarkStart w:id="47" w:name="_Toc461451936"/>
+      <w:bookmarkStart w:id="48" w:name="_Toc461451936"/>
       <w:r>
         <w:t>Calibration Checks during Software Initialisation</w:t>
       </w:r>
-      <w:bookmarkEnd w:id="47"/>
+      <w:bookmarkEnd w:id="48"/>
     </w:p>
     <w:p>
       <w:r>
@@ -5218,25 +5215,25 @@
       </w:r>
     </w:p>
     <w:p>
-      <w:bookmarkStart w:id="48" w:name="OLE_LINK146"/>
-      <w:bookmarkStart w:id="49" w:name="OLE_LINK147"/>
+      <w:bookmarkStart w:id="49" w:name="OLE_LINK146"/>
+      <w:bookmarkStart w:id="50" w:name="OLE_LINK147"/>
     </w:p>
     <w:p>
       <w:pPr>
         <w:pStyle w:val="Heading2"/>
       </w:pPr>
-      <w:bookmarkStart w:id="50" w:name="_Toc461451937"/>
+      <w:bookmarkStart w:id="51" w:name="_Toc461451937"/>
       <w:r>
         <w:t>Managing Objectives Setup</w:t>
       </w:r>
+      <w:bookmarkEnd w:id="51"/>
+    </w:p>
+    <w:p>
+      <w:r>
+        <w:t xml:space="preserve">It is possible to make new objectives </w:t>
+      </w:r>
+      <w:bookmarkEnd w:id="49"/>
       <w:bookmarkEnd w:id="50"/>
-    </w:p>
-    <w:p>
-      <w:r>
-        <w:t xml:space="preserve">It is possible to make new objectives </w:t>
-      </w:r>
-      <w:bookmarkEnd w:id="48"/>
-      <w:bookmarkEnd w:id="49"/>
       <w:r>
         <w:t>available in the drop-down menu.</w:t>
       </w:r>
@@ -5446,11 +5443,11 @@
       <w:pPr>
         <w:pStyle w:val="Heading2"/>
       </w:pPr>
-      <w:bookmarkStart w:id="51" w:name="_Toc461451938"/>
+      <w:bookmarkStart w:id="52" w:name="_Toc461451938"/>
       <w:r>
         <w:t>Stimulus Trigger</w:t>
       </w:r>
-      <w:bookmarkEnd w:id="51"/>
+      <w:bookmarkEnd w:id="52"/>
     </w:p>
     <w:p>
       <w:r>
@@ -5766,27 +5763,27 @@
       <w:pPr>
         <w:pStyle w:val="Heading2"/>
       </w:pPr>
-      <w:bookmarkStart w:id="52" w:name="_Toc461451939"/>
-      <w:bookmarkStart w:id="53" w:name="OLE_LINK1515"/>
-      <w:bookmarkStart w:id="54" w:name="OLE_LINK1516"/>
-      <w:bookmarkStart w:id="55" w:name="OLE_LINK1517"/>
+      <w:bookmarkStart w:id="53" w:name="_Toc461451939"/>
+      <w:bookmarkStart w:id="54" w:name="OLE_LINK1515"/>
+      <w:bookmarkStart w:id="55" w:name="OLE_LINK1516"/>
+      <w:bookmarkStart w:id="56" w:name="OLE_LINK1517"/>
       <w:r>
         <w:lastRenderedPageBreak/>
         <w:t xml:space="preserve">Functional </w:t>
       </w:r>
-      <w:bookmarkStart w:id="56" w:name="OLE_LINK1507"/>
+      <w:bookmarkStart w:id="57" w:name="OLE_LINK1507"/>
       <w:r>
         <w:t>Imaging</w:t>
       </w:r>
       <w:r>
         <w:t xml:space="preserve"> Viewer</w:t>
       </w:r>
-      <w:bookmarkEnd w:id="52"/>
-      <w:bookmarkEnd w:id="56"/>
-    </w:p>
-    <w:bookmarkEnd w:id="53"/>
+      <w:bookmarkEnd w:id="53"/>
+      <w:bookmarkEnd w:id="57"/>
+    </w:p>
     <w:bookmarkEnd w:id="54"/>
     <w:bookmarkEnd w:id="55"/>
+    <w:bookmarkEnd w:id="56"/>
     <w:p>
       <w:r>
         <w:t xml:space="preserve">The functional acquisition data viewer opens automatically each time </w:t>
@@ -6504,23 +6501,23 @@
       <w:pPr>
         <w:pStyle w:val="Heading2"/>
       </w:pPr>
-      <w:bookmarkStart w:id="57" w:name="_Toc461451940"/>
-      <w:bookmarkStart w:id="58" w:name="OLE_LINK1513"/>
-      <w:bookmarkStart w:id="59" w:name="OLE_LINK1514"/>
+      <w:bookmarkStart w:id="58" w:name="_Toc461451940"/>
+      <w:bookmarkStart w:id="59" w:name="OLE_LINK1513"/>
+      <w:bookmarkStart w:id="60" w:name="OLE_LINK1514"/>
       <w:r>
         <w:t>Exporting Data from the Functional Imaging Viewer</w:t>
       </w:r>
-      <w:bookmarkEnd w:id="57"/>
+      <w:bookmarkEnd w:id="58"/>
     </w:p>
     <w:p>
       <w:pPr>
         <w:keepNext/>
       </w:pPr>
-      <w:bookmarkStart w:id="60" w:name="OLE_LINK12"/>
-      <w:bookmarkStart w:id="61" w:name="OLE_LINK13"/>
-      <w:bookmarkStart w:id="62" w:name="OLE_LINK14"/>
-      <w:bookmarkEnd w:id="58"/>
+      <w:bookmarkStart w:id="61" w:name="OLE_LINK12"/>
+      <w:bookmarkStart w:id="62" w:name="OLE_LINK13"/>
+      <w:bookmarkStart w:id="63" w:name="OLE_LINK14"/>
       <w:bookmarkEnd w:id="59"/>
+      <w:bookmarkEnd w:id="60"/>
       <w:r>
         <w:lastRenderedPageBreak/>
         <w:t xml:space="preserve">Right-clicking on the </w:t>
@@ -6537,9 +6534,9 @@
       <w:r>
         <w:t xml:space="preserve">brings up its shortcut menu </w:t>
       </w:r>
-      <w:bookmarkEnd w:id="60"/>
       <w:bookmarkEnd w:id="61"/>
       <w:bookmarkEnd w:id="62"/>
+      <w:bookmarkEnd w:id="63"/>
       <w:r>
         <w:t xml:space="preserve">shown below. </w:t>
       </w:r>
@@ -6669,8 +6666,8 @@
           <w:bCs w:val="0"/>
         </w:rPr>
       </w:pPr>
-      <w:bookmarkStart w:id="63" w:name="OLE_LINK1508"/>
-      <w:bookmarkStart w:id="64" w:name="OLE_LINK1509"/>
+      <w:bookmarkStart w:id="64" w:name="OLE_LINK1508"/>
+      <w:bookmarkStart w:id="65" w:name="OLE_LINK1509"/>
       <w:r>
         <w:rPr>
           <w:rStyle w:val="IntenseEmphasis"/>
@@ -6696,8 +6693,8 @@
         <w:t xml:space="preserve"> menu</w:t>
       </w:r>
     </w:p>
-    <w:bookmarkEnd w:id="63"/>
     <w:bookmarkEnd w:id="64"/>
+    <w:bookmarkEnd w:id="65"/>
     <w:p>
       <w:r>
         <w:t xml:space="preserve">An important detail to notice is the “Export” group of options. </w:t>
@@ -6794,8 +6791,8 @@
         <w:spacing w:before="0" w:after="200"/>
         <w:jc w:val="left"/>
       </w:pPr>
-      <w:bookmarkStart w:id="65" w:name="OLE_LINK15"/>
-      <w:bookmarkStart w:id="66" w:name="OLE_LINK16"/>
+      <w:bookmarkStart w:id="66" w:name="OLE_LINK15"/>
+      <w:bookmarkStart w:id="67" w:name="OLE_LINK16"/>
       <w:r>
         <w:t xml:space="preserve">To view TDMS files in Excel install the required add in from </w:t>
       </w:r>
@@ -6808,8 +6805,8 @@
         </w:r>
       </w:hyperlink>
     </w:p>
-    <w:bookmarkEnd w:id="65"/>
     <w:bookmarkEnd w:id="66"/>
+    <w:bookmarkEnd w:id="67"/>
     <w:p>
       <w:r>
         <w:rPr>
@@ -6862,8 +6859,8 @@
           <w:bCs w:val="0"/>
         </w:rPr>
       </w:pPr>
-      <w:bookmarkStart w:id="67" w:name="OLE_LINK1510"/>
-      <w:bookmarkStart w:id="68" w:name="OLE_LINK1511"/>
+      <w:bookmarkStart w:id="68" w:name="OLE_LINK1510"/>
+      <w:bookmarkStart w:id="69" w:name="OLE_LINK1511"/>
       <w:r>
         <w:rPr>
           <w:rStyle w:val="IntenseEmphasis"/>
@@ -6873,8 +6870,8 @@
         <w:t>TDMS file header page</w:t>
       </w:r>
     </w:p>
-    <w:bookmarkEnd w:id="67"/>
     <w:bookmarkEnd w:id="68"/>
+    <w:bookmarkEnd w:id="69"/>
     <w:p/>
     <w:p>
       <w:r>
@@ -6985,8 +6982,8 @@
           <w:szCs w:val="26"/>
         </w:rPr>
       </w:pPr>
-      <w:bookmarkStart w:id="69" w:name="OLE_LINK1505"/>
-      <w:bookmarkStart w:id="70" w:name="OLE_LINK1506"/>
+      <w:bookmarkStart w:id="70" w:name="OLE_LINK1505"/>
+      <w:bookmarkStart w:id="71" w:name="OLE_LINK1506"/>
       <w:r>
         <w:br w:type="page"/>
       </w:r>
@@ -6995,15 +6992,15 @@
       <w:pPr>
         <w:pStyle w:val="Heading2"/>
       </w:pPr>
-      <w:bookmarkStart w:id="71" w:name="_Toc461451941"/>
+      <w:bookmarkStart w:id="72" w:name="_Toc461451941"/>
       <w:r>
         <w:lastRenderedPageBreak/>
         <w:t>ROI Grouping</w:t>
       </w:r>
-      <w:bookmarkEnd w:id="71"/>
-    </w:p>
-    <w:bookmarkEnd w:id="69"/>
+      <w:bookmarkEnd w:id="72"/>
+    </w:p>
     <w:bookmarkEnd w:id="70"/>
+    <w:bookmarkEnd w:id="71"/>
     <w:p>
       <w:r>
         <w:t xml:space="preserve">Use the </w:t>
@@ -7915,8 +7912,8 @@
       </w:r>
     </w:p>
     <w:p>
-      <w:bookmarkStart w:id="72" w:name="OLE_LINK8"/>
-      <w:bookmarkStart w:id="73" w:name="OLE_LINK9"/>
+      <w:bookmarkStart w:id="73" w:name="OLE_LINK8"/>
+      <w:bookmarkStart w:id="74" w:name="OLE_LINK9"/>
       <w:r>
         <w:rPr>
           <w:noProof/>
@@ -7977,16 +7974,16 @@
         <w:pStyle w:val="Subtitle"/>
         <w:spacing w:after="0"/>
       </w:pPr>
-      <w:bookmarkStart w:id="74" w:name="OLE_LINK10"/>
-      <w:bookmarkStart w:id="75" w:name="OLE_LINK11"/>
+      <w:bookmarkStart w:id="75" w:name="OLE_LINK10"/>
+      <w:bookmarkStart w:id="76" w:name="OLE_LINK11"/>
       <w:r>
         <w:t>ROI groups in the graph’s plot legend</w:t>
       </w:r>
-      <w:bookmarkEnd w:id="74"/>
       <w:bookmarkEnd w:id="75"/>
-    </w:p>
-    <w:bookmarkEnd w:id="72"/>
+      <w:bookmarkEnd w:id="76"/>
+    </w:p>
     <w:bookmarkEnd w:id="73"/>
+    <w:bookmarkEnd w:id="74"/>
     <w:p>
       <w:pPr>
         <w:pStyle w:val="Heading2"/>
@@ -8002,7 +7999,7 @@
       <w:r>
         <w:br w:type="page"/>
       </w:r>
-      <w:bookmarkStart w:id="76" w:name="_Toc461451942"/>
+      <w:bookmarkStart w:id="77" w:name="_Toc461451942"/>
       <w:r>
         <w:lastRenderedPageBreak/>
         <w:t xml:space="preserve">Time-series </w:t>
@@ -8019,7 +8016,7 @@
       <w:r>
         <w:t>indow</w:t>
       </w:r>
-      <w:bookmarkEnd w:id="76"/>
+      <w:bookmarkEnd w:id="77"/>
     </w:p>
     <w:p>
       <w:r>
@@ -8027,7 +8024,6 @@
       </w:r>
     </w:p>
     <w:p>
-      <w:bookmarkStart w:id="77" w:name="_GoBack"/>
       <w:r>
         <w:rPr>
           <w:noProof/>
@@ -8082,7 +8078,6 @@
           </wp:inline>
         </w:drawing>
       </w:r>
-      <w:bookmarkEnd w:id="77"/>
     </w:p>
     <w:p>
       <w:pPr>
@@ -10746,7 +10741,7 @@
       </w:pPr>
     </w:pPrDefault>
   </w:docDefaults>
-  <w:latentStyles w:defLockedState="0" w:defUIPriority="99" w:defSemiHidden="0" w:defUnhideWhenUsed="0" w:defQFormat="0" w:count="375">
+  <w:latentStyles w:defLockedState="0" w:defUIPriority="99" w:defSemiHidden="0" w:defUnhideWhenUsed="0" w:defQFormat="0" w:count="377">
     <w:lsdException w:name="Normal" w:uiPriority="0" w:qFormat="1"/>
     <w:lsdException w:name="heading 1" w:uiPriority="9" w:qFormat="1"/>
     <w:lsdException w:name="heading 2" w:semiHidden="1" w:uiPriority="9" w:unhideWhenUsed="1" w:qFormat="1"/>
@@ -10852,7 +10847,6 @@
     <w:lsdException w:name="HTML Sample" w:semiHidden="1" w:unhideWhenUsed="1"/>
     <w:lsdException w:name="HTML Typewriter" w:semiHidden="1" w:unhideWhenUsed="1"/>
     <w:lsdException w:name="HTML Variable" w:semiHidden="1" w:unhideWhenUsed="1"/>
-    <w:lsdException w:name="Normal Table" w:semiHidden="1" w:unhideWhenUsed="1"/>
     <w:lsdException w:name="annotation subject" w:semiHidden="1" w:unhideWhenUsed="1"/>
     <w:lsdException w:name="No List" w:semiHidden="1" w:unhideWhenUsed="1"/>
     <w:lsdException w:name="Outline List 1" w:semiHidden="1" w:unhideWhenUsed="1"/>
@@ -10898,11 +10892,9 @@
     <w:lsdException w:name="Table Subtle 1" w:semiHidden="1" w:unhideWhenUsed="1"/>
     <w:lsdException w:name="Table Subtle 2" w:semiHidden="1" w:unhideWhenUsed="1"/>
     <w:lsdException w:name="Table Web 1" w:semiHidden="1" w:unhideWhenUsed="1"/>
-    <w:lsdException w:name="Table Web 2" w:semiHidden="1" w:unhideWhenUsed="1"/>
     <w:lsdException w:name="Table Web 3" w:semiHidden="1" w:unhideWhenUsed="1"/>
     <w:lsdException w:name="Balloon Text" w:semiHidden="1" w:unhideWhenUsed="1"/>
-    <w:lsdException w:name="Table Grid" w:semiHidden="1" w:uiPriority="59" w:unhideWhenUsed="1"/>
-    <w:lsdException w:name="Table Theme" w:semiHidden="1" w:unhideWhenUsed="1"/>
+    <w:lsdException w:name="Table Grid" w:uiPriority="59"/>
     <w:lsdException w:name="Placeholder Text" w:semiHidden="1"/>
     <w:lsdException w:name="No Spacing" w:uiPriority="1" w:qFormat="1"/>
     <w:lsdException w:name="Light Shading" w:uiPriority="60"/>
@@ -11122,6 +11114,8 @@
     <w:lsdException w:name="Smart Hyperlink" w:semiHidden="1" w:unhideWhenUsed="1"/>
     <w:lsdException w:name="Hashtag" w:semiHidden="1" w:unhideWhenUsed="1"/>
     <w:lsdException w:name="Unresolved Mention" w:semiHidden="1" w:unhideWhenUsed="1"/>
+    <w:lsdException w:name="Smart Link" w:semiHidden="1" w:unhideWhenUsed="1"/>
+    <w:lsdException w:name="Smart Link Error" w:semiHidden="1" w:unhideWhenUsed="1"/>
   </w:latentStyles>
   <w:style w:type="paragraph" w:default="1" w:styleId="Normal">
     <w:name w:val="Normal"/>
@@ -11839,7 +11833,7 @@
 </file>
 
 <file path=customXml/itemProps1.xml><?xml version="1.0" encoding="utf-8"?>
-<ds:datastoreItem xmlns:ds="http://schemas.openxmlformats.org/officeDocument/2006/customXml" ds:itemID="{1E03B313-055B-4DFA-8833-1C311F1F1D48}">
+<ds:datastoreItem xmlns:ds="http://schemas.openxmlformats.org/officeDocument/2006/customXml" ds:itemID="{799A23AF-19BF-4C2A-84B9-581D679DDB30}">
   <ds:schemaRefs>
     <ds:schemaRef ds:uri="http://schemas.openxmlformats.org/officeDocument/2006/bibliography"/>
   </ds:schemaRefs>

</xml_diff>